<commit_message>
Updated with list of submissions and deliverables
</commit_message>
<xml_diff>
--- a/src/modelling/List to Researcher.docx
+++ b/src/modelling/List to Researcher.docx
@@ -40,7 +40,7 @@
     </w:p>
     <w:p>
       <w:pPr>
-        <w:pStyle w:val="Listenabsatz"/>
+        <w:pStyle w:val="ListParagraph"/>
         <w:numPr>
           <w:ilvl w:val="0"/>
           <w:numId w:val="5"/>
@@ -67,7 +67,7 @@
     </w:p>
     <w:p>
       <w:pPr>
-        <w:pStyle w:val="Listenabsatz"/>
+        <w:pStyle w:val="ListParagraph"/>
         <w:numPr>
           <w:ilvl w:val="0"/>
           <w:numId w:val="5"/>
@@ -94,7 +94,7 @@
     </w:p>
     <w:p>
       <w:pPr>
-        <w:pStyle w:val="Listenabsatz"/>
+        <w:pStyle w:val="ListParagraph"/>
         <w:numPr>
           <w:ilvl w:val="0"/>
           <w:numId w:val="5"/>
@@ -121,7 +121,7 @@
     </w:p>
     <w:p>
       <w:pPr>
-        <w:pStyle w:val="Listenabsatz"/>
+        <w:pStyle w:val="ListParagraph"/>
         <w:numPr>
           <w:ilvl w:val="0"/>
           <w:numId w:val="5"/>
@@ -148,7 +148,7 @@
     </w:p>
     <w:p>
       <w:pPr>
-        <w:pStyle w:val="Listenabsatz"/>
+        <w:pStyle w:val="ListParagraph"/>
         <w:numPr>
           <w:ilvl w:val="0"/>
           <w:numId w:val="5"/>
@@ -175,7 +175,7 @@
     </w:p>
     <w:p>
       <w:pPr>
-        <w:pStyle w:val="Listenabsatz"/>
+        <w:pStyle w:val="ListParagraph"/>
         <w:shd w:val="clear" w:color="auto" w:fill="FFFFFF"/>
         <w:spacing w:after="0" w:line="240" w:lineRule="auto"/>
         <w:rPr>
@@ -226,7 +226,7 @@
     </w:p>
     <w:p>
       <w:pPr>
-        <w:pStyle w:val="Listenabsatz"/>
+        <w:pStyle w:val="ListParagraph"/>
         <w:numPr>
           <w:ilvl w:val="0"/>
           <w:numId w:val="5"/>
@@ -264,7 +264,7 @@
     </w:p>
     <w:p>
       <w:pPr>
-        <w:pStyle w:val="Listenabsatz"/>
+        <w:pStyle w:val="ListParagraph"/>
         <w:numPr>
           <w:ilvl w:val="0"/>
           <w:numId w:val="5"/>
@@ -292,7 +292,7 @@
     </w:p>
     <w:p>
       <w:pPr>
-        <w:pStyle w:val="Listenabsatz"/>
+        <w:pStyle w:val="ListParagraph"/>
         <w:numPr>
           <w:ilvl w:val="0"/>
           <w:numId w:val="5"/>
@@ -332,7 +332,7 @@
     </w:p>
     <w:p>
       <w:pPr>
-        <w:pStyle w:val="Listenabsatz"/>
+        <w:pStyle w:val="ListParagraph"/>
         <w:numPr>
           <w:ilvl w:val="0"/>
           <w:numId w:val="5"/>
@@ -396,7 +396,7 @@
     </w:p>
     <w:p>
       <w:pPr>
-        <w:pStyle w:val="Listenabsatz"/>
+        <w:pStyle w:val="ListParagraph"/>
         <w:numPr>
           <w:ilvl w:val="0"/>
           <w:numId w:val="5"/>
@@ -436,7 +436,7 @@
     </w:p>
     <w:p>
       <w:pPr>
-        <w:pStyle w:val="Listenabsatz"/>
+        <w:pStyle w:val="ListParagraph"/>
         <w:numPr>
           <w:ilvl w:val="0"/>
           <w:numId w:val="5"/>
@@ -471,17 +471,7 @@
           <w:szCs w:val="22"/>
           <w:lang w:val="en-GB" w:eastAsia="en-GB"/>
         </w:rPr>
-        <w:t xml:space="preserve"> </w:t>
-      </w:r>
-      <w:r>
-        <w:rPr>
-          <w:rFonts w:eastAsia="Times New Roman"/>
-          <w:color w:val="404040"/>
-          <w:sz w:val="22"/>
-          <w:szCs w:val="22"/>
-          <w:lang w:val="en-GB" w:eastAsia="en-GB"/>
-        </w:rPr>
-        <w:t>(list sequence:</w:t>
+        <w:t xml:space="preserve"> (list sequence:</w:t>
       </w:r>
       <w:proofErr w:type="gramStart"/>
       <w:r>
@@ -498,7 +488,7 @@
     </w:p>
     <w:p>
       <w:pPr>
-        <w:pStyle w:val="Listenabsatz"/>
+        <w:pStyle w:val="ListParagraph"/>
         <w:numPr>
           <w:ilvl w:val="0"/>
           <w:numId w:val="5"/>
@@ -536,7 +526,7 @@
     </w:p>
     <w:p>
       <w:pPr>
-        <w:pStyle w:val="Listenabsatz"/>
+        <w:pStyle w:val="ListParagraph"/>
         <w:numPr>
           <w:ilvl w:val="0"/>
           <w:numId w:val="5"/>
@@ -625,34 +615,34 @@
           <w:szCs w:val="22"/>
           <w:lang w:val="en-GB" w:eastAsia="en-GB"/>
         </w:rPr>
-        <w:t xml:space="preserve">Gene of </w:t>
-      </w:r>
-      <w:proofErr w:type="spellStart"/>
-      <w:r>
-        <w:rPr>
-          <w:rFonts w:eastAsia="Times New Roman"/>
-          <w:color w:val="404040"/>
-          <w:sz w:val="22"/>
-          <w:szCs w:val="22"/>
-          <w:lang w:val="en-GB" w:eastAsia="en-GB"/>
-        </w:rPr>
-        <w:t>intest</w:t>
-      </w:r>
-      <w:proofErr w:type="spellEnd"/>
-      <w:r>
-        <w:rPr>
-          <w:rFonts w:eastAsia="Times New Roman"/>
-          <w:color w:val="404040"/>
-          <w:sz w:val="22"/>
-          <w:szCs w:val="22"/>
-          <w:lang w:val="en-GB" w:eastAsia="en-GB"/>
-        </w:rPr>
-        <w:t xml:space="preserve">: </w:t>
-      </w:r>
-    </w:p>
-    <w:p>
-      <w:pPr>
-        <w:pStyle w:val="Listenabsatz"/>
+        <w:t>Gene of inte</w:t>
+      </w:r>
+      <w:r>
+        <w:rPr>
+          <w:rFonts w:eastAsia="Times New Roman"/>
+          <w:color w:val="404040"/>
+          <w:sz w:val="22"/>
+          <w:szCs w:val="22"/>
+          <w:lang w:val="en-GB" w:eastAsia="en-GB"/>
+        </w:rPr>
+        <w:t>re</w:t>
+      </w:r>
+      <w:bookmarkStart w:id="0" w:name="_GoBack"/>
+      <w:bookmarkEnd w:id="0"/>
+      <w:r>
+        <w:rPr>
+          <w:rFonts w:eastAsia="Times New Roman"/>
+          <w:color w:val="404040"/>
+          <w:sz w:val="22"/>
+          <w:szCs w:val="22"/>
+          <w:lang w:val="en-GB" w:eastAsia="en-GB"/>
+        </w:rPr>
+        <w:t xml:space="preserve">st: </w:t>
+      </w:r>
+    </w:p>
+    <w:p>
+      <w:pPr>
+        <w:pStyle w:val="ListParagraph"/>
         <w:numPr>
           <w:ilvl w:val="0"/>
           <w:numId w:val="5"/>
@@ -680,7 +670,7 @@
     </w:p>
     <w:p>
       <w:pPr>
-        <w:pStyle w:val="Listenabsatz"/>
+        <w:pStyle w:val="ListParagraph"/>
         <w:shd w:val="clear" w:color="auto" w:fill="FFFFFF"/>
         <w:spacing w:after="0" w:line="240" w:lineRule="auto"/>
         <w:rPr>
@@ -717,7 +707,7 @@
     </w:p>
     <w:p>
       <w:pPr>
-        <w:pStyle w:val="Listenabsatz"/>
+        <w:pStyle w:val="ListParagraph"/>
         <w:numPr>
           <w:ilvl w:val="0"/>
           <w:numId w:val="5"/>
@@ -745,7 +735,7 @@
     </w:p>
     <w:p>
       <w:pPr>
-        <w:pStyle w:val="Listenabsatz"/>
+        <w:pStyle w:val="ListParagraph"/>
         <w:numPr>
           <w:ilvl w:val="0"/>
           <w:numId w:val="5"/>
@@ -773,7 +763,7 @@
     </w:p>
     <w:p>
       <w:pPr>
-        <w:pStyle w:val="Listenabsatz"/>
+        <w:pStyle w:val="ListParagraph"/>
         <w:numPr>
           <w:ilvl w:val="0"/>
           <w:numId w:val="5"/>
@@ -999,8 +989,6 @@
           <w:lang w:val="en-GB" w:eastAsia="en-GB"/>
         </w:rPr>
       </w:pPr>
-      <w:bookmarkStart w:id="0" w:name="_GoBack"/>
-      <w:bookmarkEnd w:id="0"/>
       <w:r>
         <w:rPr>
           <w:rFonts w:eastAsia="Times New Roman"/>
@@ -1752,7 +1740,7 @@
       </w:pPr>
     </w:pPrDefault>
   </w:docDefaults>
-  <w:latentStyles w:defLockedState="0" w:defUIPriority="99" w:defSemiHidden="0" w:defUnhideWhenUsed="0" w:defQFormat="0" w:count="377">
+  <w:latentStyles w:defLockedState="0" w:defUIPriority="99" w:defSemiHidden="0" w:defUnhideWhenUsed="0" w:defQFormat="0" w:count="375">
     <w:lsdException w:name="Normal" w:uiPriority="0" w:qFormat="1"/>
     <w:lsdException w:name="heading 1" w:uiPriority="9" w:qFormat="1"/>
     <w:lsdException w:name="heading 2" w:semiHidden="1" w:uiPriority="9" w:unhideWhenUsed="1" w:qFormat="1"/>
@@ -1900,8 +1888,11 @@
     <w:lsdException w:name="Table 3D effects 3" w:semiHidden="1" w:unhideWhenUsed="1"/>
     <w:lsdException w:name="Table Contemporary" w:semiHidden="1" w:unhideWhenUsed="1"/>
     <w:lsdException w:name="Table Elegant" w:semiHidden="1" w:unhideWhenUsed="1"/>
+    <w:lsdException w:name="Table Professional" w:semiHidden="1" w:unhideWhenUsed="1"/>
     <w:lsdException w:name="Table Subtle 1" w:semiHidden="1" w:unhideWhenUsed="1"/>
     <w:lsdException w:name="Table Subtle 2" w:semiHidden="1" w:unhideWhenUsed="1"/>
+    <w:lsdException w:name="Table Web 1" w:semiHidden="1" w:unhideWhenUsed="1"/>
+    <w:lsdException w:name="Table Web 2" w:semiHidden="1" w:unhideWhenUsed="1"/>
     <w:lsdException w:name="Table Web 3" w:semiHidden="1" w:unhideWhenUsed="1"/>
     <w:lsdException w:name="Balloon Text" w:semiHidden="1" w:unhideWhenUsed="1"/>
     <w:lsdException w:name="Table Grid" w:uiPriority="39"/>
@@ -2125,20 +2116,18 @@
     <w:lsdException w:name="Smart Hyperlink" w:semiHidden="1" w:unhideWhenUsed="1"/>
     <w:lsdException w:name="Hashtag" w:semiHidden="1" w:unhideWhenUsed="1"/>
     <w:lsdException w:name="Unresolved Mention" w:semiHidden="1" w:unhideWhenUsed="1"/>
-    <w:lsdException w:name="Smart Link" w:semiHidden="1" w:unhideWhenUsed="1"/>
-    <w:lsdException w:name="Smart Link Error" w:semiHidden="1" w:unhideWhenUsed="1"/>
   </w:latentStyles>
-  <w:style w:type="paragraph" w:default="1" w:styleId="Standard">
+  <w:style w:type="paragraph" w:default="1" w:styleId="Normal">
     <w:name w:val="Normal"/>
     <w:qFormat/>
   </w:style>
-  <w:style w:type="character" w:default="1" w:styleId="Absatz-Standardschriftart">
+  <w:style w:type="character" w:default="1" w:styleId="DefaultParagraphFont">
     <w:name w:val="Default Paragraph Font"/>
     <w:uiPriority w:val="1"/>
     <w:semiHidden/>
     <w:unhideWhenUsed/>
   </w:style>
-  <w:style w:type="table" w:default="1" w:styleId="NormaleTabelle">
+  <w:style w:type="table" w:default="1" w:styleId="TableNormal">
     <w:name w:val="Normal Table"/>
     <w:uiPriority w:val="99"/>
     <w:semiHidden/>
@@ -2153,15 +2142,15 @@
       </w:tblCellMar>
     </w:tblPr>
   </w:style>
-  <w:style w:type="numbering" w:default="1" w:styleId="KeineListe">
+  <w:style w:type="numbering" w:default="1" w:styleId="NoList">
     <w:name w:val="No List"/>
     <w:uiPriority w:val="99"/>
     <w:semiHidden/>
     <w:unhideWhenUsed/>
   </w:style>
-  <w:style w:type="paragraph" w:styleId="StandardWeb">
+  <w:style w:type="paragraph" w:styleId="NormalWeb">
     <w:name w:val="Normal (Web)"/>
-    <w:basedOn w:val="Standard"/>
+    <w:basedOn w:val="Normal"/>
     <w:uiPriority w:val="99"/>
     <w:semiHidden/>
     <w:unhideWhenUsed/>
@@ -2176,9 +2165,9 @@
       <w:lang w:val="en-GB" w:eastAsia="en-GB"/>
     </w:rPr>
   </w:style>
-  <w:style w:type="character" w:styleId="Hervorhebung">
+  <w:style w:type="character" w:styleId="Emphasis">
     <w:name w:val="Emphasis"/>
-    <w:basedOn w:val="Absatz-Standardschriftart"/>
+    <w:basedOn w:val="DefaultParagraphFont"/>
     <w:uiPriority w:val="20"/>
     <w:qFormat/>
     <w:rsid w:val="00F114CD"/>
@@ -2187,9 +2176,9 @@
       <w:iCs/>
     </w:rPr>
   </w:style>
-  <w:style w:type="character" w:styleId="Fett">
+  <w:style w:type="character" w:styleId="Strong">
     <w:name w:val="Strong"/>
-    <w:basedOn w:val="Absatz-Standardschriftart"/>
+    <w:basedOn w:val="DefaultParagraphFont"/>
     <w:uiPriority w:val="22"/>
     <w:qFormat/>
     <w:rsid w:val="00F114CD"/>
@@ -2198,9 +2187,9 @@
       <w:bCs/>
     </w:rPr>
   </w:style>
-  <w:style w:type="paragraph" w:styleId="Listenabsatz">
+  <w:style w:type="paragraph" w:styleId="ListParagraph">
     <w:name w:val="List Paragraph"/>
-    <w:basedOn w:val="Standard"/>
+    <w:basedOn w:val="Normal"/>
     <w:uiPriority w:val="34"/>
     <w:qFormat/>
     <w:rsid w:val="00F114CD"/>
@@ -2209,11 +2198,11 @@
       <w:contextualSpacing/>
     </w:pPr>
   </w:style>
-  <w:style w:type="paragraph" w:styleId="z-Formularbeginn">
+  <w:style w:type="paragraph" w:styleId="z-TopofForm">
     <w:name w:val="HTML Top of Form"/>
-    <w:basedOn w:val="Standard"/>
-    <w:next w:val="Standard"/>
-    <w:link w:val="z-FormularbeginnZchn"/>
+    <w:basedOn w:val="Normal"/>
+    <w:next w:val="Normal"/>
+    <w:link w:val="z-TopofFormChar"/>
     <w:hidden/>
     <w:uiPriority w:val="99"/>
     <w:semiHidden/>
@@ -2232,10 +2221,10 @@
       <w:szCs w:val="16"/>
     </w:rPr>
   </w:style>
-  <w:style w:type="character" w:customStyle="1" w:styleId="z-FormularbeginnZchn">
-    <w:name w:val="z-Formularbeginn Zchn"/>
-    <w:basedOn w:val="Absatz-Standardschriftart"/>
-    <w:link w:val="z-Formularbeginn"/>
+  <w:style w:type="character" w:customStyle="1" w:styleId="z-TopofFormChar">
+    <w:name w:val="z-Top of Form Char"/>
+    <w:basedOn w:val="DefaultParagraphFont"/>
+    <w:link w:val="z-TopofForm"/>
     <w:uiPriority w:val="99"/>
     <w:semiHidden/>
     <w:rsid w:val="0004616D"/>
@@ -2245,11 +2234,11 @@
       <w:szCs w:val="16"/>
     </w:rPr>
   </w:style>
-  <w:style w:type="paragraph" w:styleId="z-Formularende">
+  <w:style w:type="paragraph" w:styleId="z-BottomofForm">
     <w:name w:val="HTML Bottom of Form"/>
-    <w:basedOn w:val="Standard"/>
-    <w:next w:val="Standard"/>
-    <w:link w:val="z-FormularendeZchn"/>
+    <w:basedOn w:val="Normal"/>
+    <w:next w:val="Normal"/>
+    <w:link w:val="z-BottomofFormChar"/>
     <w:hidden/>
     <w:uiPriority w:val="99"/>
     <w:semiHidden/>
@@ -2268,10 +2257,10 @@
       <w:szCs w:val="16"/>
     </w:rPr>
   </w:style>
-  <w:style w:type="character" w:customStyle="1" w:styleId="z-FormularendeZchn">
-    <w:name w:val="z-Formularende Zchn"/>
-    <w:basedOn w:val="Absatz-Standardschriftart"/>
-    <w:link w:val="z-Formularende"/>
+  <w:style w:type="character" w:customStyle="1" w:styleId="z-BottomofFormChar">
+    <w:name w:val="z-Bottom of Form Char"/>
+    <w:basedOn w:val="DefaultParagraphFont"/>
+    <w:link w:val="z-BottomofForm"/>
     <w:uiPriority w:val="99"/>
     <w:semiHidden/>
     <w:rsid w:val="0004616D"/>

</xml_diff>